<commit_message>
modificacion de contrato mediano y corto plazo
</commit_message>
<xml_diff>
--- a/contrato_corto_plazo.docx
+++ b/contrato_corto_plazo.docx
@@ -25,14 +25,12 @@
         </w:rPr>
         <w:t xml:space="preserve"> </w:t>
       </w:r>
-      <w:proofErr w:type="spellStart"/>
       <w:r>
         <w:rPr>
           <w:rFonts w:ascii="Arial Rounded MT Bold" w:hAnsi="Arial Rounded MT Bold"/>
         </w:rPr>
         <w:t>N°</w:t>
       </w:r>
-      <w:proofErr w:type="spellEnd"/>
       <w:r>
         <w:rPr>
           <w:rFonts w:ascii="Arial Rounded MT Bold" w:hAnsi="Arial Rounded MT Bold"/>
@@ -300,79 +298,7 @@
           <w:sz w:val="20"/>
           <w:szCs w:val="20"/>
         </w:rPr>
-        <w:t xml:space="preserve">Empresa HEO ASESORIA Y CONSULTORIA EMPRESARIAL S.A.C., con RUC: 20611447541, inscrita en la Partida Electrónica </w:t>
-      </w:r>
-      <w:proofErr w:type="spellStart"/>
-      <w:r>
-        <w:rPr>
-          <w:rFonts w:ascii="Arial Rounded MT Bold" w:hAnsi="Arial Rounded MT Bold"/>
-          <w:sz w:val="20"/>
-          <w:szCs w:val="20"/>
-        </w:rPr>
-        <w:t>N°</w:t>
-      </w:r>
-      <w:proofErr w:type="spellEnd"/>
-      <w:r>
-        <w:rPr>
-          <w:rFonts w:ascii="Arial Rounded MT Bold" w:hAnsi="Arial Rounded MT Bold"/>
-          <w:sz w:val="20"/>
-          <w:szCs w:val="20"/>
-        </w:rPr>
-        <w:t xml:space="preserve"> 11221847 del Registro de Personas Jurídicas de Zona Registral </w:t>
-      </w:r>
-      <w:proofErr w:type="spellStart"/>
-      <w:r>
-        <w:rPr>
-          <w:rFonts w:ascii="Arial Rounded MT Bold" w:hAnsi="Arial Rounded MT Bold"/>
-          <w:sz w:val="20"/>
-          <w:szCs w:val="20"/>
-        </w:rPr>
-        <w:t>N°</w:t>
-      </w:r>
-      <w:proofErr w:type="spellEnd"/>
-      <w:r>
-        <w:rPr>
-          <w:rFonts w:ascii="Arial Rounded MT Bold" w:hAnsi="Arial Rounded MT Bold"/>
-          <w:sz w:val="20"/>
-          <w:szCs w:val="20"/>
-        </w:rPr>
-        <w:t xml:space="preserve"> III – C – Oficina Registral Tarapoto,  debidamente representada por su {{CARGOGERENTE}}, {{NOMBREGERENTE}}, identificado con DNI </w:t>
-      </w:r>
-      <w:proofErr w:type="spellStart"/>
-      <w:r>
-        <w:rPr>
-          <w:rFonts w:ascii="Arial Rounded MT Bold" w:hAnsi="Arial Rounded MT Bold"/>
-          <w:sz w:val="20"/>
-          <w:szCs w:val="20"/>
-        </w:rPr>
-        <w:t>N°</w:t>
-      </w:r>
-      <w:proofErr w:type="spellEnd"/>
-      <w:r>
-        <w:rPr>
-          <w:rFonts w:ascii="Arial Rounded MT Bold" w:hAnsi="Arial Rounded MT Bold"/>
-          <w:sz w:val="20"/>
-          <w:szCs w:val="20"/>
-        </w:rPr>
-        <w:t xml:space="preserve"> {{DNIGERENTE}}, con domicilio fiscal en Jirón Alegría Arias de </w:t>
-      </w:r>
-      <w:proofErr w:type="spellStart"/>
-      <w:r>
-        <w:rPr>
-          <w:rFonts w:ascii="Arial Rounded MT Bold" w:hAnsi="Arial Rounded MT Bold"/>
-          <w:sz w:val="20"/>
-          <w:szCs w:val="20"/>
-        </w:rPr>
-        <w:t>Morey</w:t>
-      </w:r>
-      <w:proofErr w:type="spellEnd"/>
-      <w:r>
-        <w:rPr>
-          <w:rFonts w:ascii="Arial Rounded MT Bold" w:hAnsi="Arial Rounded MT Bold"/>
-          <w:sz w:val="20"/>
-          <w:szCs w:val="20"/>
-        </w:rPr>
-        <w:t xml:space="preserve"> 219, Oficina 2A, Distrito de Tarapoto, Provincia y Departamento de San Martin, quien para efectos del presente se le denominará </w:t>
+        <w:t xml:space="preserve">Empresa HEO ASESORIA Y CONSULTORIA EMPRESARIAL S.A.C., con RUC: 20611447541, inscrita en la Partida Electrónica N° 11221847 del Registro de Personas Jurídicas de Zona Registral N° III – C – Oficina Registral Tarapoto,  debidamente representada por su {{CARGOGERENTE}}, {{NOMBREGERENTE}}, identificado con DNI N° {{DNIGERENTE}}, con domicilio fiscal en Jirón Alegría Arias de Morey 219, Oficina 2A, Distrito de Tarapoto, Provincia y Departamento de San Martin, quien para efectos del presente se le denominará </w:t>
       </w:r>
       <w:r>
         <w:rPr>
@@ -502,25 +428,7 @@
           <w:sz w:val="20"/>
           <w:szCs w:val="20"/>
         </w:rPr>
-        <w:t xml:space="preserve"> </w:t>
-      </w:r>
-      <w:proofErr w:type="spellStart"/>
-      <w:r>
-        <w:rPr>
-          <w:rFonts w:ascii="Arial Rounded MT Bold" w:hAnsi="Arial Rounded MT Bold"/>
-          <w:sz w:val="20"/>
-          <w:szCs w:val="20"/>
-        </w:rPr>
-        <w:t>N°</w:t>
-      </w:r>
-      <w:proofErr w:type="spellEnd"/>
-      <w:r>
-        <w:rPr>
-          <w:rFonts w:ascii="Arial Rounded MT Bold" w:hAnsi="Arial Rounded MT Bold"/>
-          <w:sz w:val="20"/>
-          <w:szCs w:val="20"/>
-        </w:rPr>
-        <w:t xml:space="preserve"> </w:t>
+        <w:t xml:space="preserve"> N° </w:t>
       </w:r>
       <w:r>
         <w:rPr>
@@ -649,7 +557,23 @@
           <w:sz w:val="20"/>
           <w:szCs w:val="20"/>
         </w:rPr>
-        <w:t xml:space="preserve">, Departamento de </w:t>
+        <w:t>, Departamen</w:t>
+      </w:r>
+      <w:r>
+        <w:rPr>
+          <w:rFonts w:ascii="Arial Rounded MT Bold" w:hAnsi="Arial Rounded MT Bold"/>
+          <w:sz w:val="20"/>
+          <w:szCs w:val="20"/>
+        </w:rPr>
+        <w:t>t</w:t>
+      </w:r>
+      <w:r>
+        <w:rPr>
+          <w:rFonts w:ascii="Arial Rounded MT Bold" w:hAnsi="Arial Rounded MT Bold"/>
+          <w:sz w:val="20"/>
+          <w:szCs w:val="20"/>
+        </w:rPr>
+        <w:t xml:space="preserve">o de </w:t>
       </w:r>
       <w:r>
         <w:rPr>
@@ -949,15 +873,7 @@
           <w:sz w:val="20"/>
           <w:szCs w:val="20"/>
         </w:rPr>
-        <w:t xml:space="preserve"> es una persona jurídica dedicada a la gestión de inversiones, bienes o derechos del público para gestionarlos e invertirlos en bienes, derechos, valores u otros instrumentos financieros o no, siempre que el rendimiento del inversor se establezca en función de los resultados colectivos</w:t>
-      </w:r>
-      <w:r>
-        <w:rPr>
-          <w:rFonts w:ascii="Arial Rounded MT Bold" w:hAnsi="Arial Rounded MT Bold"/>
-          <w:sz w:val="20"/>
-          <w:szCs w:val="20"/>
-        </w:rPr>
-        <w:t>.</w:t>
+        <w:t xml:space="preserve"> es una persona jurídica dedicada a la gestión de inversiones, bienes o derechos del público para gestionarlos e invertirlos en bienes, derechos, valores u otros instrumentos financieros o no, siempre que el rendimiento del inversor se establezca en función de los resultados colectivos.</w:t>
       </w:r>
     </w:p>
     <w:p>
@@ -1883,18 +1799,8 @@
           <w:sz w:val="20"/>
           <w:szCs w:val="20"/>
         </w:rPr>
-        <w:t xml:space="preserve">corriente </w:t>
-      </w:r>
-      <w:proofErr w:type="spellStart"/>
-      <w:r>
-        <w:rPr>
-          <w:rFonts w:ascii="Arial Rounded MT Bold" w:hAnsi="Arial Rounded MT Bold"/>
-          <w:sz w:val="20"/>
-          <w:szCs w:val="20"/>
-        </w:rPr>
-        <w:t>N°</w:t>
-      </w:r>
-      <w:proofErr w:type="spellEnd"/>
+        <w:t>corriente N°</w:t>
+      </w:r>
       <w:r>
         <w:rPr>
           <w:rFonts w:ascii="Arial Rounded MT Bold" w:hAnsi="Arial Rounded MT Bold"/>
@@ -2389,27 +2295,7 @@
           <w:sz w:val="20"/>
           <w:szCs w:val="20"/>
         </w:rPr>
-        <w:t xml:space="preserve"> </w:t>
-      </w:r>
-      <w:proofErr w:type="spellStart"/>
-      <w:r>
-        <w:rPr>
-          <w:rFonts w:ascii="Arial Rounded MT Bold" w:hAnsi="Arial Rounded MT Bold"/>
-          <w:spacing w:val="1"/>
-          <w:sz w:val="20"/>
-          <w:szCs w:val="20"/>
-        </w:rPr>
-        <w:t>N°</w:t>
-      </w:r>
-      <w:proofErr w:type="spellEnd"/>
-      <w:r>
-        <w:rPr>
-          <w:rFonts w:ascii="Arial Rounded MT Bold" w:hAnsi="Arial Rounded MT Bold"/>
-          <w:spacing w:val="1"/>
-          <w:sz w:val="20"/>
-          <w:szCs w:val="20"/>
-        </w:rPr>
-        <w:t xml:space="preserve"> </w:t>
+        <w:t xml:space="preserve"> N° </w:t>
       </w:r>
       <w:r>
         <w:rPr>
@@ -3962,6 +3848,7 @@
           <w:rFonts w:ascii="Arial Rounded MT Bold" w:hAnsi="Arial Rounded MT Bold"/>
         </w:rPr>
       </w:pPr>
+      <w:bookmarkStart w:id="1" w:name="_Hlk166668222"/>
       <w:r>
         <w:rPr>
           <w:rFonts w:ascii="Arial Rounded MT Bold" w:hAnsi="Arial Rounded MT Bold"/>
@@ -5784,19 +5671,6 @@
         <w:spacing w:line="276" w:lineRule="auto"/>
         <w:rPr>
           <w:rFonts w:ascii="Arial Rounded MT Bold" w:hAnsi="Arial Rounded MT Bold"/>
-          <w:sz w:val="20"/>
-          <w:szCs w:val="20"/>
-        </w:rPr>
-      </w:pPr>
-    </w:p>
-    <w:p>
-      <w:pPr>
-        <w:tabs>
-          <w:tab w:val="left" w:pos="1142"/>
-        </w:tabs>
-        <w:spacing w:line="276" w:lineRule="auto"/>
-        <w:rPr>
-          <w:rFonts w:ascii="Arial Rounded MT Bold" w:hAnsi="Arial Rounded MT Bold"/>
           <w:b/>
           <w:bCs/>
           <w:sz w:val="20"/>
@@ -6003,6 +5877,7 @@
         <w:t>, teniendo un plazo no mayor de dos días hábiles de enviado el correo electrónico para realizar el depósito del íntegro del dinero que corresponda, en caso no se cumpla con el depósito dentro del plazo, la resolución  unilateral queda sin efecto, corriendo el plazo correspondiente de acuerdo al contrato salvo excepciones de ejecución de la misma expresadas en los artículos 1314 y 1315 del Código Civil.</w:t>
       </w:r>
     </w:p>
+    <w:bookmarkEnd w:id="1"/>
     <w:p>
       <w:pPr>
         <w:pStyle w:val="Prrafodelista"/>
@@ -6057,7 +5932,19 @@
         <w:rPr>
           <w:rFonts w:ascii="Arial Rounded MT Bold" w:hAnsi="Arial Rounded MT Bold"/>
         </w:rPr>
-        <w:t>OCTOVA</w:t>
+        <w:t>OCT</w:t>
+      </w:r>
+      <w:r>
+        <w:rPr>
+          <w:rFonts w:ascii="Arial Rounded MT Bold" w:hAnsi="Arial Rounded MT Bold"/>
+        </w:rPr>
+        <w:t>A</w:t>
+      </w:r>
+      <w:r>
+        <w:rPr>
+          <w:rFonts w:ascii="Arial Rounded MT Bold" w:hAnsi="Arial Rounded MT Bold"/>
+        </w:rPr>
+        <w:t>VA</w:t>
       </w:r>
       <w:r>
         <w:rPr>
@@ -6608,6 +6495,16 @@
     </w:p>
     <w:p>
       <w:pPr>
+        <w:pStyle w:val="Textoindependiente"/>
+        <w:spacing w:before="12" w:line="276" w:lineRule="auto"/>
+        <w:jc w:val="both"/>
+        <w:rPr>
+          <w:rFonts w:ascii="Arial Rounded MT Bold" w:hAnsi="Arial Rounded MT Bold"/>
+        </w:rPr>
+      </w:pPr>
+    </w:p>
+    <w:p>
+      <w:pPr>
         <w:pStyle w:val="Ttulo1"/>
         <w:tabs>
           <w:tab w:val="left" w:pos="4022"/>
@@ -6618,6 +6515,7 @@
           <w:rFonts w:ascii="Arial Rounded MT Bold" w:hAnsi="Arial Rounded MT Bold"/>
         </w:rPr>
       </w:pPr>
+      <w:bookmarkStart w:id="2" w:name="_Hlk166668312"/>
       <w:r>
         <w:rPr>
           <w:rFonts w:ascii="Arial Rounded MT Bold" w:hAnsi="Arial Rounded MT Bold"/>
@@ -7166,6 +7064,7 @@
         <w:t>.</w:t>
       </w:r>
     </w:p>
+    <w:bookmarkEnd w:id="2"/>
     <w:p>
       <w:pPr>
         <w:pStyle w:val="Textoindependiente"/>
@@ -7194,6 +7093,7 @@
           <w:szCs w:val="20"/>
         </w:rPr>
       </w:pPr>
+      <w:bookmarkStart w:id="3" w:name="_Hlk166668328"/>
       <w:r>
         <w:rPr>
           <w:rFonts w:ascii="Arial Rounded MT Bold" w:hAnsi="Arial Rounded MT Bold"/>
@@ -7327,6 +7227,7 @@
         </w:rPr>
       </w:pPr>
     </w:p>
+    <w:bookmarkEnd w:id="3"/>
     <w:p>
       <w:pPr>
         <w:pStyle w:val="Textoindependiente"/>
@@ -10038,19 +9939,7 @@
                                   <w:szCs w:val="20"/>
                                   <w:lang w:val="es-PE"/>
                                 </w:rPr>
-                                <w:t xml:space="preserve">DNI </w:t>
-                              </w:r>
-                              <w:proofErr w:type="spellStart"/>
-                              <w:r>
-                                <w:rPr>
-                                  <w:rFonts w:ascii="Arial Rounded MT Bold" w:hAnsi="Arial Rounded MT Bold"/>
-                                  <w:b/>
-                                  <w:color w:val="000000" w:themeColor="text1"/>
-                                  <w:sz w:val="20"/>
-                                  <w:szCs w:val="20"/>
-                                  <w:lang w:val="es-PE"/>
-                                </w:rPr>
-                                <w:t>N</w:t>
+                                <w:t>DNI N</w:t>
                               </w:r>
                               <w:r>
                                 <w:rPr>
@@ -10061,19 +9950,7 @@
                                   <w:szCs w:val="20"/>
                                   <w:lang w:val="es-PE"/>
                                 </w:rPr>
-                                <w:t>°</w:t>
-                              </w:r>
-                              <w:proofErr w:type="spellEnd"/>
-                              <w:r>
-                                <w:rPr>
-                                  <w:rFonts w:ascii="Arial Rounded MT Bold" w:hAnsi="Arial Rounded MT Bold"/>
-                                  <w:b/>
-                                  <w:color w:val="000000" w:themeColor="text1"/>
-                                  <w:sz w:val="20"/>
-                                  <w:szCs w:val="20"/>
-                                  <w:lang w:val="es-PE"/>
-                                </w:rPr>
-                                <w:t xml:space="preserve"> {{NUMERODOCUMENTO}}</w:t>
+                                <w:t>° {{NUMERODOCUMENTO}}</w:t>
                               </w:r>
                             </w:p>
                             <w:p>
@@ -10122,6 +9999,17 @@
                                   <w:lang w:val="es-PE"/>
                                 </w:rPr>
                                 <w:t>ASOCIADO</w:t>
+                              </w:r>
+                              <w:r>
+                                <w:rPr>
+                                  <w:rFonts w:ascii="Arial Rounded MT Bold" w:hAnsi="Arial Rounded MT Bold"/>
+                                  <w:b/>
+                                  <w:color w:val="000000" w:themeColor="text1"/>
+                                  <w:sz w:val="20"/>
+                                  <w:szCs w:val="20"/>
+                                  <w:lang w:val="es-PE"/>
+                                </w:rPr>
+                                <w:t xml:space="preserve"> TEMPORAL</w:t>
                               </w:r>
                             </w:p>
                           </w:txbxContent>
@@ -10228,19 +10116,7 @@
                             <w:szCs w:val="20"/>
                             <w:lang w:val="es-PE"/>
                           </w:rPr>
-                          <w:t xml:space="preserve">DNI </w:t>
-                        </w:r>
-                        <w:proofErr w:type="spellStart"/>
-                        <w:r>
-                          <w:rPr>
-                            <w:rFonts w:ascii="Arial Rounded MT Bold" w:hAnsi="Arial Rounded MT Bold"/>
-                            <w:b/>
-                            <w:color w:val="000000" w:themeColor="text1"/>
-                            <w:sz w:val="20"/>
-                            <w:szCs w:val="20"/>
-                            <w:lang w:val="es-PE"/>
-                          </w:rPr>
-                          <w:t>N</w:t>
+                          <w:t>DNI N</w:t>
                         </w:r>
                         <w:r>
                           <w:rPr>
@@ -10251,19 +10127,7 @@
                             <w:szCs w:val="20"/>
                             <w:lang w:val="es-PE"/>
                           </w:rPr>
-                          <w:t>°</w:t>
-                        </w:r>
-                        <w:proofErr w:type="spellEnd"/>
-                        <w:r>
-                          <w:rPr>
-                            <w:rFonts w:ascii="Arial Rounded MT Bold" w:hAnsi="Arial Rounded MT Bold"/>
-                            <w:b/>
-                            <w:color w:val="000000" w:themeColor="text1"/>
-                            <w:sz w:val="20"/>
-                            <w:szCs w:val="20"/>
-                            <w:lang w:val="es-PE"/>
-                          </w:rPr>
-                          <w:t xml:space="preserve"> {{NUMERODOCUMENTO}}</w:t>
+                          <w:t>° {{NUMERODOCUMENTO}}</w:t>
                         </w:r>
                       </w:p>
                       <w:p>
@@ -10312,6 +10176,17 @@
                             <w:lang w:val="es-PE"/>
                           </w:rPr>
                           <w:t>ASOCIADO</w:t>
+                        </w:r>
+                        <w:r>
+                          <w:rPr>
+                            <w:rFonts w:ascii="Arial Rounded MT Bold" w:hAnsi="Arial Rounded MT Bold"/>
+                            <w:b/>
+                            <w:color w:val="000000" w:themeColor="text1"/>
+                            <w:sz w:val="20"/>
+                            <w:szCs w:val="20"/>
+                            <w:lang w:val="es-PE"/>
+                          </w:rPr>
+                          <w:t xml:space="preserve"> TEMPORAL</w:t>
                         </w:r>
                       </w:p>
                     </w:txbxContent>
@@ -11154,43 +11029,7 @@
                               <w:sz w:val="18"/>
                               <w:szCs w:val="18"/>
                             </w:rPr>
-                            <w:t xml:space="preserve">Alegría Arias de </w:t>
-                          </w:r>
-                          <w:proofErr w:type="spellStart"/>
-                          <w:r>
-                            <w:rPr>
-                              <w:rFonts w:ascii="Arial" w:hAnsi="Arial" w:cs="Arial"/>
-                              <w:sz w:val="18"/>
-                              <w:szCs w:val="18"/>
-                            </w:rPr>
-                            <w:t>Morey</w:t>
-                          </w:r>
-                          <w:proofErr w:type="spellEnd"/>
-                          <w:r>
-                            <w:rPr>
-                              <w:rFonts w:ascii="Arial" w:hAnsi="Arial" w:cs="Arial"/>
-                              <w:sz w:val="18"/>
-                              <w:szCs w:val="18"/>
-                            </w:rPr>
-                            <w:t xml:space="preserve"> </w:t>
-                          </w:r>
-                          <w:proofErr w:type="spellStart"/>
-                          <w:r>
-                            <w:rPr>
-                              <w:rFonts w:ascii="Arial" w:hAnsi="Arial" w:cs="Arial"/>
-                              <w:sz w:val="18"/>
-                              <w:szCs w:val="18"/>
-                            </w:rPr>
-                            <w:t>N°</w:t>
-                          </w:r>
-                          <w:proofErr w:type="spellEnd"/>
-                          <w:r>
-                            <w:rPr>
-                              <w:rFonts w:ascii="Arial" w:hAnsi="Arial" w:cs="Arial"/>
-                              <w:sz w:val="18"/>
-                              <w:szCs w:val="18"/>
-                            </w:rPr>
-                            <w:t xml:space="preserve"> 219 oficina 2 A</w:t>
+                            <w:t>Alegría Arias de Morey N° 219 oficina 2 A</w:t>
                           </w:r>
                         </w:p>
                       </w:txbxContent>
@@ -11293,43 +11132,7 @@
                         <w:sz w:val="18"/>
                         <w:szCs w:val="18"/>
                       </w:rPr>
-                      <w:t xml:space="preserve">Alegría Arias de </w:t>
-                    </w:r>
-                    <w:proofErr w:type="spellStart"/>
-                    <w:r>
-                      <w:rPr>
-                        <w:rFonts w:ascii="Arial" w:hAnsi="Arial" w:cs="Arial"/>
-                        <w:sz w:val="18"/>
-                        <w:szCs w:val="18"/>
-                      </w:rPr>
-                      <w:t>Morey</w:t>
-                    </w:r>
-                    <w:proofErr w:type="spellEnd"/>
-                    <w:r>
-                      <w:rPr>
-                        <w:rFonts w:ascii="Arial" w:hAnsi="Arial" w:cs="Arial"/>
-                        <w:sz w:val="18"/>
-                        <w:szCs w:val="18"/>
-                      </w:rPr>
-                      <w:t xml:space="preserve"> </w:t>
-                    </w:r>
-                    <w:proofErr w:type="spellStart"/>
-                    <w:r>
-                      <w:rPr>
-                        <w:rFonts w:ascii="Arial" w:hAnsi="Arial" w:cs="Arial"/>
-                        <w:sz w:val="18"/>
-                        <w:szCs w:val="18"/>
-                      </w:rPr>
-                      <w:t>N°</w:t>
-                    </w:r>
-                    <w:proofErr w:type="spellEnd"/>
-                    <w:r>
-                      <w:rPr>
-                        <w:rFonts w:ascii="Arial" w:hAnsi="Arial" w:cs="Arial"/>
-                        <w:sz w:val="18"/>
-                        <w:szCs w:val="18"/>
-                      </w:rPr>
-                      <w:t xml:space="preserve"> 219 oficina 2 A</w:t>
+                      <w:t>Alegría Arias de Morey N° 219 oficina 2 A</w:t>
                     </w:r>
                   </w:p>
                 </w:txbxContent>

</xml_diff>